<commit_message>
DOC - Updated subsection Rule lookup to reflect changes to DB structure
</commit_message>
<xml_diff>
--- a/Doc/Bachelor Thesis/items/structure_collection.docx
+++ b/Doc/Bachelor Thesis/items/structure_collection.docx
@@ -163,7 +163,10 @@
                 </w:tcPr>
                 <w:p>
                   <w:r>
-                    <w:t>dependency_n</w:t>
+                    <w:t>relation</w:t>
+                  </w:r>
+                  <w:r>
+                    <w:t>_n</w:t>
                   </w:r>
                   <w:r>
                     <w:t>ame</w:t>
@@ -716,6 +719,8 @@
           </w:tbl>
           <w:p/>
         </w:tc>
+        <w:bookmarkStart w:id="0" w:name="_GoBack"/>
+        <w:bookmarkEnd w:id="0"/>
       </w:tr>
       <w:tr>
         <w:tc>
@@ -768,10 +773,7 @@
         </w:tc>
       </w:tr>
     </w:tbl>
-    <w:p>
-      <w:bookmarkStart w:id="0" w:name="_GoBack"/>
-      <w:bookmarkEnd w:id="0"/>
-    </w:p>
+    <w:p/>
     <w:sectPr>
       <w:pgSz w:w="11906" w:h="16838"/>
       <w:pgMar w:top="1417" w:right="1417" w:bottom="1417" w:left="1417" w:header="708" w:footer="708" w:gutter="0"/>

</xml_diff>